<commit_message>
pointed static server to __dirname + '/public'
</commit_message>
<xml_diff>
--- a/Docs/Client-Server Protocol.docx
+++ b/Docs/Client-Server Protocol.docx
@@ -18,31 +18,7 @@
         <w:bidi w:val="0"/>
       </w:pPr>
       <w:r>
-        <w:t xml:space="preserve">For now all the commands are sent via HTTP. Consider switching to </w:t>
-      </w:r>
-      <w:proofErr w:type="spellStart"/>
-      <w:r>
-        <w:t>WebSockets</w:t>
-      </w:r>
-      <w:proofErr w:type="spellEnd"/>
-      <w:r>
-        <w:t xml:space="preserve"> completely in order to provide real time information to the client </w:t>
-      </w:r>
-      <w:proofErr w:type="gramStart"/>
-      <w:r>
-        <w:t>( changes</w:t>
-      </w:r>
-      <w:proofErr w:type="gramEnd"/>
-      <w:r>
-        <w:t xml:space="preserve"> in </w:t>
-      </w:r>
-      <w:proofErr w:type="spellStart"/>
-      <w:r>
-        <w:t>filesystem</w:t>
-      </w:r>
-      <w:proofErr w:type="spellEnd"/>
-      <w:r>
-        <w:t>, download/upload progresses, …)</w:t>
+        <w:t>For now all the commands are sent via HTTP. Consider switching to WebSockets completely in order to provide real time information to the client ( changes in filesystem, download/upload progresses, …)</w:t>
       </w:r>
     </w:p>
     <w:p>
@@ -61,12 +37,12 @@
         <w:tblLook w:val="04A0"/>
       </w:tblPr>
       <w:tblGrid>
-        <w:gridCol w:w="1074"/>
-        <w:gridCol w:w="1259"/>
-        <w:gridCol w:w="1448"/>
-        <w:gridCol w:w="1106"/>
-        <w:gridCol w:w="2112"/>
-        <w:gridCol w:w="1529"/>
+        <w:gridCol w:w="1061"/>
+        <w:gridCol w:w="1063"/>
+        <w:gridCol w:w="2264"/>
+        <w:gridCol w:w="848"/>
+        <w:gridCol w:w="1906"/>
+        <w:gridCol w:w="1386"/>
       </w:tblGrid>
       <w:tr>
         <w:tc>
@@ -106,11 +82,9 @@
               <w:pStyle w:val="Subtitle"/>
               <w:bidi w:val="0"/>
             </w:pPr>
-            <w:proofErr w:type="spellStart"/>
             <w:r>
               <w:t>Params</w:t>
             </w:r>
-            <w:proofErr w:type="spellEnd"/>
           </w:p>
         </w:tc>
         <w:tc>
@@ -169,13 +143,8 @@
               <w:bidi w:val="0"/>
             </w:pPr>
             <w:r>
-              <w:t>/</w:t>
-            </w:r>
-            <w:proofErr w:type="spellStart"/>
-            <w:r>
-              <w:t>ls</w:t>
-            </w:r>
-            <w:proofErr w:type="spellEnd"/>
+              <w:t>/ls</w:t>
+            </w:r>
           </w:p>
         </w:tc>
         <w:tc>
@@ -213,13 +182,8 @@
               <w:t xml:space="preserve">JSON array </w:t>
             </w:r>
             <w:r>
-              <w:t xml:space="preserve">of shared </w:t>
-            </w:r>
-            <w:proofErr w:type="spellStart"/>
-            <w:r>
-              <w:t>dirs</w:t>
-            </w:r>
-            <w:proofErr w:type="spellEnd"/>
+              <w:t>of shared dirs</w:t>
+            </w:r>
           </w:p>
         </w:tc>
         <w:tc>
@@ -256,13 +220,8 @@
               <w:bidi w:val="0"/>
             </w:pPr>
             <w:r>
-              <w:t>/</w:t>
-            </w:r>
-            <w:proofErr w:type="spellStart"/>
-            <w:r>
-              <w:t>ls</w:t>
-            </w:r>
-            <w:proofErr w:type="spellEnd"/>
+              <w:t>/ls</w:t>
+            </w:r>
           </w:p>
         </w:tc>
         <w:tc>
@@ -303,13 +262,8 @@
               <w:bidi w:val="0"/>
             </w:pPr>
             <w:r>
-              <w:t xml:space="preserve">JSON array of shared </w:t>
-            </w:r>
-            <w:proofErr w:type="spellStart"/>
-            <w:r>
-              <w:t>dirs</w:t>
-            </w:r>
-            <w:proofErr w:type="spellEnd"/>
+              <w:t>JSON array of shared dirs</w:t>
+            </w:r>
           </w:p>
         </w:tc>
         <w:tc>
@@ -336,15 +290,7 @@
               <w:t xml:space="preserve"> }, {</w:t>
             </w:r>
             <w:r>
-              <w:t xml:space="preserve"> "type" : "dir", "name":"</w:t>
-            </w:r>
-            <w:proofErr w:type="spellStart"/>
-            <w:r>
-              <w:t>NewFolder</w:t>
-            </w:r>
-            <w:proofErr w:type="spellEnd"/>
-            <w:r>
-              <w:t xml:space="preserve">" </w:t>
+              <w:t xml:space="preserve"> "type" : "dir", "name":"NewFolder" </w:t>
             </w:r>
             <w:r>
               <w:t>} ]</w:t>
@@ -371,36 +317,48 @@
             <w:pPr>
               <w:bidi w:val="0"/>
             </w:pPr>
-          </w:p>
-        </w:tc>
-        <w:tc>
-          <w:tcPr>
-            <w:tcW w:w="1421" w:type="dxa"/>
-          </w:tcPr>
-          <w:p>
-            <w:pPr>
-              <w:bidi w:val="0"/>
-            </w:pPr>
-          </w:p>
-        </w:tc>
-        <w:tc>
-          <w:tcPr>
-            <w:tcW w:w="1421" w:type="dxa"/>
-          </w:tcPr>
-          <w:p>
-            <w:pPr>
-              <w:bidi w:val="0"/>
-            </w:pPr>
-          </w:p>
-        </w:tc>
-        <w:tc>
-          <w:tcPr>
-            <w:tcW w:w="1421" w:type="dxa"/>
-          </w:tcPr>
-          <w:p>
-            <w:pPr>
-              <w:bidi w:val="0"/>
-            </w:pPr>
+            <w:r>
+              <w:t>/delete</w:t>
+            </w:r>
+          </w:p>
+        </w:tc>
+        <w:tc>
+          <w:tcPr>
+            <w:tcW w:w="1421" w:type="dxa"/>
+          </w:tcPr>
+          <w:p>
+            <w:pPr>
+              <w:bidi w:val="0"/>
+            </w:pPr>
+            <w:r>
+              <w:t>DELETE</w:t>
+            </w:r>
+          </w:p>
+        </w:tc>
+        <w:tc>
+          <w:tcPr>
+            <w:tcW w:w="1421" w:type="dxa"/>
+          </w:tcPr>
+          <w:p>
+            <w:pPr>
+              <w:bidi w:val="0"/>
+            </w:pPr>
+            <w:r>
+              <w:t>path=c:\temp\image.jpeg</w:t>
+            </w:r>
+          </w:p>
+        </w:tc>
+        <w:tc>
+          <w:tcPr>
+            <w:tcW w:w="1421" w:type="dxa"/>
+          </w:tcPr>
+          <w:p>
+            <w:pPr>
+              <w:bidi w:val="0"/>
+            </w:pPr>
+            <w:r>
+              <w:t>""</w:t>
+            </w:r>
           </w:p>
         </w:tc>
         <w:tc>
@@ -421,6 +379,231 @@
             <w:pPr>
               <w:bidi w:val="0"/>
             </w:pPr>
+            <w:r>
+              <w:t>Deletes a single file</w:t>
+            </w:r>
+          </w:p>
+        </w:tc>
+      </w:tr>
+      <w:tr>
+        <w:tc>
+          <w:tcPr>
+            <w:tcW w:w="1421" w:type="dxa"/>
+          </w:tcPr>
+          <w:p>
+            <w:pPr>
+              <w:bidi w:val="0"/>
+            </w:pPr>
+            <w:r>
+              <w:t>/mkdir</w:t>
+            </w:r>
+          </w:p>
+        </w:tc>
+        <w:tc>
+          <w:tcPr>
+            <w:tcW w:w="1421" w:type="dxa"/>
+          </w:tcPr>
+          <w:p>
+            <w:pPr>
+              <w:bidi w:val="0"/>
+            </w:pPr>
+            <w:r>
+              <w:t>POST</w:t>
+            </w:r>
+          </w:p>
+        </w:tc>
+        <w:tc>
+          <w:tcPr>
+            <w:tcW w:w="1421" w:type="dxa"/>
+          </w:tcPr>
+          <w:p>
+            <w:pPr>
+              <w:bidi w:val="0"/>
+            </w:pPr>
+            <w:r>
+              <w:t>path=c:\temp\newfolder</w:t>
+            </w:r>
+          </w:p>
+        </w:tc>
+        <w:tc>
+          <w:tcPr>
+            <w:tcW w:w="1421" w:type="dxa"/>
+          </w:tcPr>
+          <w:p>
+            <w:pPr>
+              <w:bidi w:val="0"/>
+            </w:pPr>
+            <w:r>
+              <w:t>""</w:t>
+            </w:r>
+          </w:p>
+        </w:tc>
+        <w:tc>
+          <w:tcPr>
+            <w:tcW w:w="1422" w:type="dxa"/>
+          </w:tcPr>
+          <w:p>
+            <w:pPr>
+              <w:bidi w:val="0"/>
+            </w:pPr>
+          </w:p>
+        </w:tc>
+        <w:tc>
+          <w:tcPr>
+            <w:tcW w:w="1422" w:type="dxa"/>
+          </w:tcPr>
+          <w:p>
+            <w:pPr>
+              <w:bidi w:val="0"/>
+            </w:pPr>
+          </w:p>
+        </w:tc>
+      </w:tr>
+      <w:tr>
+        <w:tc>
+          <w:tcPr>
+            <w:tcW w:w="1421" w:type="dxa"/>
+          </w:tcPr>
+          <w:p>
+            <w:pPr>
+              <w:bidi w:val="0"/>
+            </w:pPr>
+            <w:r>
+              <w:t>/diskspace</w:t>
+            </w:r>
+          </w:p>
+        </w:tc>
+        <w:tc>
+          <w:tcPr>
+            <w:tcW w:w="1421" w:type="dxa"/>
+          </w:tcPr>
+          <w:p>
+            <w:pPr>
+              <w:bidi w:val="0"/>
+            </w:pPr>
+            <w:r>
+              <w:t>POST</w:t>
+            </w:r>
+          </w:p>
+        </w:tc>
+        <w:tc>
+          <w:tcPr>
+            <w:tcW w:w="1421" w:type="dxa"/>
+          </w:tcPr>
+          <w:p>
+            <w:pPr>
+              <w:bidi w:val="0"/>
+            </w:pPr>
+            <w:r>
+              <w:t>drive</w:t>
+            </w:r>
+          </w:p>
+        </w:tc>
+        <w:tc>
+          <w:tcPr>
+            <w:tcW w:w="1421" w:type="dxa"/>
+          </w:tcPr>
+          <w:p>
+            <w:pPr>
+              <w:bidi w:val="0"/>
+            </w:pPr>
+          </w:p>
+        </w:tc>
+        <w:tc>
+          <w:tcPr>
+            <w:tcW w:w="1422" w:type="dxa"/>
+          </w:tcPr>
+          <w:p>
+            <w:pPr>
+              <w:bidi w:val="0"/>
+            </w:pPr>
+          </w:p>
+        </w:tc>
+        <w:tc>
+          <w:tcPr>
+            <w:tcW w:w="1422" w:type="dxa"/>
+          </w:tcPr>
+          <w:p>
+            <w:pPr>
+              <w:bidi w:val="0"/>
+            </w:pPr>
+          </w:p>
+        </w:tc>
+      </w:tr>
+      <w:tr>
+        <w:tc>
+          <w:tcPr>
+            <w:tcW w:w="1421" w:type="dxa"/>
+          </w:tcPr>
+          <w:p>
+            <w:pPr>
+              <w:bidi w:val="0"/>
+            </w:pPr>
+            <w:r>
+              <w:t>/memory</w:t>
+            </w:r>
+          </w:p>
+        </w:tc>
+        <w:tc>
+          <w:tcPr>
+            <w:tcW w:w="1421" w:type="dxa"/>
+          </w:tcPr>
+          <w:p>
+            <w:pPr>
+              <w:bidi w:val="0"/>
+            </w:pPr>
+            <w:r>
+              <w:t>GET</w:t>
+            </w:r>
+          </w:p>
+        </w:tc>
+        <w:tc>
+          <w:tcPr>
+            <w:tcW w:w="1421" w:type="dxa"/>
+          </w:tcPr>
+          <w:p>
+            <w:pPr>
+              <w:bidi w:val="0"/>
+            </w:pPr>
+          </w:p>
+        </w:tc>
+        <w:tc>
+          <w:tcPr>
+            <w:tcW w:w="1421" w:type="dxa"/>
+          </w:tcPr>
+          <w:p>
+            <w:pPr>
+              <w:bidi w:val="0"/>
+            </w:pPr>
+            <w:r>
+              <w:t>JSON Object</w:t>
+            </w:r>
+          </w:p>
+        </w:tc>
+        <w:tc>
+          <w:tcPr>
+            <w:tcW w:w="1422" w:type="dxa"/>
+          </w:tcPr>
+          <w:p>
+            <w:pPr>
+              <w:bidi w:val="0"/>
+            </w:pPr>
+            <w:r>
+              <w:t>{ "total:123456", "free:123"}</w:t>
+            </w:r>
+          </w:p>
+        </w:tc>
+        <w:tc>
+          <w:tcPr>
+            <w:tcW w:w="1422" w:type="dxa"/>
+          </w:tcPr>
+          <w:p>
+            <w:pPr>
+              <w:bidi w:val="0"/>
+            </w:pPr>
+            <w:r>
+              <w:t>In Bytes</w:t>
+            </w:r>
           </w:p>
         </w:tc>
       </w:tr>
@@ -1317,7 +1500,7 @@
 </file>
 
 <file path=customXml/itemProps1.xml><?xml version="1.0" encoding="utf-8"?>
-<ds:datastoreItem xmlns:ds="http://schemas.openxmlformats.org/officeDocument/2006/customXml" ds:itemID="{52EA3D76-8C0F-46EA-947F-DADFE4F77A81}">
+<ds:datastoreItem xmlns:ds="http://schemas.openxmlformats.org/officeDocument/2006/customXml" ds:itemID="{216F8E9A-1772-4552-9082-9DFC6238A161}">
   <ds:schemaRefs>
     <ds:schemaRef ds:uri="http://schemas.openxmlformats.org/officeDocument/2006/bibliography"/>
   </ds:schemaRefs>

</xml_diff>